<commit_message>
guarda mensagens de grupos
</commit_message>
<xml_diff>
--- a/Assets/Relatorio_Projeto_Fase2.docx
+++ b/Assets/Relatorio_Projeto_Fase2.docx
@@ -2062,7 +2062,13 @@
         <w:t xml:space="preserve"> (com base em tópicos de interesse)</w:t>
       </w:r>
       <w:r>
-        <w:t>, armazenamento persistente e replica d</w:t>
+        <w:t>, armazenamento persistente e r</w:t>
+      </w:r>
+      <w:r>
+        <w:t>é</w:t>
+      </w:r>
+      <w:r>
+        <w:t>plica d</w:t>
       </w:r>
       <w:r>
         <w:t>e</w:t>
@@ -2127,7 +2133,13 @@
         <w:t xml:space="preserve"> consoante o perfil do cliente</w:t>
       </w:r>
       <w:r>
-        <w:t>. As melhorias foram feitas com uma atenção especial à segurança, privacidade e desempenho, utilizando conceitos avançados de criptografia e estratégias de armazenamento seguro</w:t>
+        <w:t>. As melhorias foram feitas com uma atenção especial à segurança</w:t>
+      </w:r>
+      <w:r>
+        <w:t xml:space="preserve"> e</w:t>
+      </w:r>
+      <w:r>
+        <w:t xml:space="preserve"> privacidade, utilizando conceitos avançados de criptografia e estratégias de armazenamento seguro</w:t>
       </w:r>
       <w:r>
         <w:t xml:space="preserve"> </w:t>
@@ -2388,18 +2400,32 @@
       <w:r>
         <w:t xml:space="preserve"> para reconstruir a chave e poder continuar a encriptação e desencriptação de chaves.</w:t>
       </w:r>
-    </w:p>
-    <w:p>
-      <w:r>
-        <w:t>Foi adicionado</w:t>
+      <w:r>
+        <w:t xml:space="preserve"> Quantos mais membros entrassem num grupo, mais shares diferentes havia. </w:t>
+      </w:r>
+    </w:p>
+    <w:p>
+      <w:r>
+        <w:t xml:space="preserve">Este conceito de verificação da existência dos conteúdos das réplicas também </w:t>
+      </w:r>
+      <w:r>
+        <w:t>se verifica nos tópicos, onde percorremos cada serviço e mostramos os tópicos do primeiro que estiver disponível.</w:t>
+      </w:r>
+    </w:p>
+    <w:p>
+      <w:r>
+        <w:t>Fo</w:t>
+      </w:r>
+      <w:r>
+        <w:t>ram</w:t>
+      </w:r>
+      <w:r>
+        <w:t xml:space="preserve"> adicionado</w:t>
       </w:r>
       <w:r>
         <w:t xml:space="preserve"> </w:t>
       </w:r>
       <w:r>
-        <w:t>a</w:t>
-      </w:r>
-      <w:r>
         <w:t>os</w:t>
       </w:r>
       <w:r>
@@ -2460,7 +2486,10 @@
       </w:r>
       <w:proofErr w:type="spellEnd"/>
       <w:r>
-        <w:t xml:space="preserve"> e à AWS S3</w:t>
+        <w:t>,</w:t>
+      </w:r>
+      <w:r>
+        <w:t xml:space="preserve"> à AWS S3</w:t>
       </w:r>
       <w:r>
         <w:t xml:space="preserve"> da </w:t>
@@ -2472,32 +2501,226 @@
         <w:t>Amazon</w:t>
       </w:r>
       <w:r>
+        <w:t>,</w:t>
+      </w:r>
+      <w:r>
+        <w:t xml:space="preserve"> e ao Cosmos DB da </w:t>
+      </w:r>
+      <w:r>
+        <w:rPr>
+          <w:u w:val="single"/>
+        </w:rPr>
+        <w:t>Microsoft</w:t>
+      </w:r>
+      <w:r>
+        <w:t xml:space="preserve"> </w:t>
+      </w:r>
+      <w:r>
+        <w:t>na qual os</w:t>
+      </w:r>
+      <w:r>
+        <w:t xml:space="preserve"> grupos </w:t>
+      </w:r>
+      <w:r>
+        <w:t xml:space="preserve">possuem </w:t>
+      </w:r>
+      <w:r>
+        <w:t xml:space="preserve">os </w:t>
+      </w:r>
+      <w:r>
+        <w:t xml:space="preserve">seguintes </w:t>
+      </w:r>
+      <w:r>
+        <w:t xml:space="preserve">parâmetros: </w:t>
+      </w:r>
+      <w:r>
+        <w:rPr>
+          <w:i/>
+          <w:iCs/>
+        </w:rPr>
+        <w:t>“</w:t>
+      </w:r>
+      <w:proofErr w:type="spellStart"/>
+      <w:r>
+        <w:rPr>
+          <w:i/>
+          <w:iCs/>
+        </w:rPr>
+        <w:t>topic</w:t>
+      </w:r>
+      <w:proofErr w:type="spellEnd"/>
+      <w:r>
+        <w:rPr>
+          <w:i/>
+          <w:iCs/>
+        </w:rPr>
+        <w:t>”, “</w:t>
+      </w:r>
+      <w:proofErr w:type="spellStart"/>
+      <w:r>
+        <w:rPr>
+          <w:i/>
+          <w:iCs/>
+        </w:rPr>
+        <w:t>members</w:t>
+      </w:r>
+      <w:proofErr w:type="spellEnd"/>
+      <w:r>
+        <w:rPr>
+          <w:i/>
+          <w:iCs/>
+        </w:rPr>
+        <w:t>”, “shares”, “</w:t>
+      </w:r>
+      <w:proofErr w:type="spellStart"/>
+      <w:r>
+        <w:rPr>
+          <w:i/>
+          <w:iCs/>
+        </w:rPr>
+        <w:t>threshold</w:t>
+      </w:r>
+      <w:proofErr w:type="spellEnd"/>
+      <w:r>
+        <w:rPr>
+          <w:i/>
+          <w:iCs/>
+        </w:rPr>
+        <w:t>” e “</w:t>
+      </w:r>
+      <w:proofErr w:type="spellStart"/>
+      <w:r>
+        <w:rPr>
+          <w:i/>
+          <w:iCs/>
+        </w:rPr>
+        <w:t>prime_mod</w:t>
+      </w:r>
+      <w:proofErr w:type="spellEnd"/>
+      <w:r>
+        <w:rPr>
+          <w:i/>
+          <w:iCs/>
+        </w:rPr>
+        <w:t>”</w:t>
+      </w:r>
+      <w:r>
+        <w:t>.</w:t>
+      </w:r>
+      <w:r>
+        <w:t xml:space="preserve"> </w:t>
+      </w:r>
+      <w:r>
+        <w:t xml:space="preserve">No processo de </w:t>
+      </w:r>
+      <w:r>
+        <w:t>encriptação, para</w:t>
+      </w:r>
+      <w:r>
+        <w:t xml:space="preserve"> </w:t>
+      </w:r>
+      <w:r>
+        <w:t>o envio de mensagens</w:t>
+      </w:r>
+      <w:r>
+        <w:t xml:space="preserve"> é necessário fazer o pedido de todas as</w:t>
+      </w:r>
+      <w:r>
+        <w:t xml:space="preserve"> </w:t>
+      </w:r>
+      <w:r>
+        <w:rPr>
+          <w:i/>
+          <w:iCs/>
+        </w:rPr>
+        <w:t>shares</w:t>
+      </w:r>
+      <w:r>
+        <w:t xml:space="preserve"> do grupo </w:t>
+      </w:r>
+      <w:r>
+        <w:t xml:space="preserve">que se encontram </w:t>
+      </w:r>
+      <w:r>
+        <w:t>nas bases</w:t>
+      </w:r>
+      <w:r>
+        <w:t xml:space="preserve"> de dados</w:t>
+      </w:r>
+      <w:r>
+        <w:t xml:space="preserve">, e </w:t>
+      </w:r>
+      <w:r>
+        <w:t xml:space="preserve">seguidamente é feito o processo de </w:t>
+      </w:r>
+      <w:r>
+        <w:t>reconstru</w:t>
+      </w:r>
+      <w:r>
+        <w:t>ção</w:t>
+      </w:r>
+      <w:r>
+        <w:t xml:space="preserve"> </w:t>
+      </w:r>
+      <w:r>
+        <w:t>d</w:t>
+      </w:r>
+      <w:r>
+        <w:t>a chave de grupo</w:t>
+      </w:r>
+      <w:r>
+        <w:t xml:space="preserve"> </w:t>
+      </w:r>
+      <w:r>
+        <w:lastRenderedPageBreak/>
+        <w:t xml:space="preserve">usando o </w:t>
+      </w:r>
+      <w:proofErr w:type="spellStart"/>
+      <w:r>
+        <w:rPr>
+          <w:i/>
+          <w:iCs/>
+        </w:rPr>
+        <w:t>recover_secret</w:t>
+      </w:r>
+      <w:proofErr w:type="spellEnd"/>
+      <w:r>
+        <w:t xml:space="preserve"> da biblioteca </w:t>
+      </w:r>
+      <w:proofErr w:type="spellStart"/>
+      <w:r>
+        <w:rPr>
+          <w:u w:val="single"/>
+        </w:rPr>
+        <w:t>sslib</w:t>
+      </w:r>
+      <w:proofErr w:type="spellEnd"/>
+      <w:r>
+        <w:t xml:space="preserve">. </w:t>
+      </w:r>
+      <w:r>
+        <w:t>Após</w:t>
+      </w:r>
+      <w:r>
+        <w:t xml:space="preserve"> </w:t>
+      </w:r>
+      <w:r>
+        <w:t>esse processo</w:t>
+      </w:r>
+      <w:r>
         <w:t xml:space="preserve">, </w:t>
       </w:r>
       <w:r>
-        <w:t>na qual os</w:t>
-      </w:r>
-      <w:r>
-        <w:t xml:space="preserve"> grupos </w:t>
-      </w:r>
-      <w:r>
-        <w:t xml:space="preserve">possuem </w:t>
-      </w:r>
-      <w:r>
-        <w:t xml:space="preserve">os </w:t>
-      </w:r>
-      <w:r>
-        <w:t xml:space="preserve">seguintes </w:t>
-      </w:r>
-      <w:r>
-        <w:t xml:space="preserve">parâmetros: </w:t>
-      </w:r>
-      <w:r>
-        <w:rPr>
-          <w:i/>
-          <w:iCs/>
-        </w:rPr>
-        <w:t>“</w:t>
+        <w:t xml:space="preserve">é feita a </w:t>
+      </w:r>
+      <w:r>
+        <w:t>encript</w:t>
+      </w:r>
+      <w:r>
+        <w:t>ação</w:t>
+      </w:r>
+      <w:r>
+        <w:t xml:space="preserve"> com a classe </w:t>
       </w:r>
       <w:proofErr w:type="spellStart"/>
       <w:r>
@@ -2505,15 +2728,11 @@
           <w:i/>
           <w:iCs/>
         </w:rPr>
-        <w:t>topic</w:t>
+        <w:t>Cipher</w:t>
       </w:r>
       <w:proofErr w:type="spellEnd"/>
       <w:r>
-        <w:rPr>
-          <w:i/>
-          <w:iCs/>
-        </w:rPr>
-        <w:t>”, “</w:t>
+        <w:t xml:space="preserve">, utilizando o algoritmo AES e um </w:t>
       </w:r>
       <w:proofErr w:type="spellStart"/>
       <w:r>
@@ -2521,31 +2740,19 @@
           <w:i/>
           <w:iCs/>
         </w:rPr>
-        <w:t>members</w:t>
+        <w:t>nonce</w:t>
       </w:r>
       <w:proofErr w:type="spellEnd"/>
       <w:r>
-        <w:rPr>
-          <w:i/>
-          <w:iCs/>
-        </w:rPr>
-        <w:t>”, “shares”, “</w:t>
+        <w:t xml:space="preserve"> GCM, tal como a </w:t>
       </w:r>
       <w:proofErr w:type="spellStart"/>
       <w:r>
-        <w:rPr>
-          <w:i/>
-          <w:iCs/>
-        </w:rPr>
-        <w:t>threshold</w:t>
+        <w:t>tag</w:t>
       </w:r>
       <w:proofErr w:type="spellEnd"/>
       <w:r>
-        <w:rPr>
-          <w:i/>
-          <w:iCs/>
-        </w:rPr>
-        <w:t>” e “</w:t>
+        <w:t xml:space="preserve">. Isto tudo é junto numa variável </w:t>
       </w:r>
       <w:proofErr w:type="spellStart"/>
       <w:r>
@@ -2553,248 +2760,118 @@
           <w:i/>
           <w:iCs/>
         </w:rPr>
-        <w:t>prime_mod</w:t>
+        <w:t>encrypted_message</w:t>
       </w:r>
       <w:proofErr w:type="spellEnd"/>
       <w:r>
-        <w:rPr>
-          <w:i/>
-          <w:iCs/>
-        </w:rPr>
-        <w:t>”</w:t>
+        <w:t xml:space="preserve">, que é mandada quando se faz o </w:t>
+      </w:r>
+      <w:proofErr w:type="spellStart"/>
+      <w:r>
+        <w:rPr>
+          <w:i/>
+          <w:iCs/>
+        </w:rPr>
+        <w:t>send_message</w:t>
+      </w:r>
+      <w:proofErr w:type="spellEnd"/>
+      <w:r>
+        <w:t xml:space="preserve"> na função de mandar mensagens, quando a entidade é um grupo. A desencriptação segue o processo reverso da </w:t>
+      </w:r>
+      <w:r>
+        <w:t>encriptação.</w:t>
+      </w:r>
+      <w:r>
+        <w:t xml:space="preserve"> </w:t>
+      </w:r>
+      <w:r>
+        <w:t>Durante a conexão de grupos,</w:t>
+      </w:r>
+      <w:r>
+        <w:t xml:space="preserve"> verificamos a existência do grupo nas réplicas nas</w:t>
+      </w:r>
+      <w:r>
+        <w:t xml:space="preserve"> três</w:t>
+      </w:r>
+      <w:r>
+        <w:t xml:space="preserve"> bases de dados diferentes, depois verificamos </w:t>
+      </w:r>
+      <w:r>
+        <w:t xml:space="preserve">se há o número mínimo de shares possível para reconstruir a chave do grupo, se for possível então verifica se o utilizador já faz parte da lista dos membros e </w:t>
+      </w:r>
+      <w:r>
+        <w:t>verifica</w:t>
+      </w:r>
+      <w:r>
+        <w:t xml:space="preserve"> se a </w:t>
+      </w:r>
+      <w:proofErr w:type="spellStart"/>
+      <w:r>
+        <w:rPr>
+          <w:i/>
+          <w:iCs/>
+        </w:rPr>
+        <w:t>length</w:t>
+      </w:r>
+      <w:proofErr w:type="spellEnd"/>
+      <w:r>
+        <w:t xml:space="preserve"> da lista dos membros é maior que o número de shares, se for reconstrói o grupo todo. No final</w:t>
+      </w:r>
+      <w:r>
+        <w:t xml:space="preserve"> e </w:t>
+      </w:r>
+      <w:r>
+        <w:rPr>
+          <w:b/>
+          <w:bCs/>
+        </w:rPr>
+        <w:t>bastante importante</w:t>
+      </w:r>
+      <w:r>
+        <w:rPr>
+          <w:b/>
+          <w:bCs/>
+        </w:rPr>
+        <w:t xml:space="preserve"> </w:t>
+      </w:r>
+      <w:r>
+        <w:t>é que se cria</w:t>
+      </w:r>
+      <w:r>
+        <w:t xml:space="preserve"> uma entidade </w:t>
+      </w:r>
+      <w:proofErr w:type="spellStart"/>
+      <w:r>
+        <w:rPr>
+          <w:i/>
+          <w:iCs/>
+        </w:rPr>
+        <w:t>group</w:t>
+      </w:r>
+      <w:proofErr w:type="spellEnd"/>
+      <w:r>
+        <w:t xml:space="preserve"> para futuras comunicações entre membros</w:t>
+      </w:r>
+      <w:r>
+        <w:t xml:space="preserve">, portanto cada </w:t>
+      </w:r>
+      <w:proofErr w:type="spellStart"/>
+      <w:r>
+        <w:t>user</w:t>
+      </w:r>
+      <w:proofErr w:type="spellEnd"/>
+      <w:r>
+        <w:t xml:space="preserve"> que entrar no grupo e mandar mensagens, está a mandar para uma entidade </w:t>
+      </w:r>
+      <w:r>
+        <w:rPr>
+          <w:i/>
+          <w:iCs/>
+        </w:rPr>
+        <w:t>grupo</w:t>
       </w:r>
       <w:r>
         <w:t>.</w:t>
-      </w:r>
-      <w:r>
-        <w:t xml:space="preserve"> </w:t>
-      </w:r>
-      <w:r>
-        <w:t xml:space="preserve">No processo de </w:t>
-      </w:r>
-      <w:r>
-        <w:t>encriptação, para</w:t>
-      </w:r>
-      <w:r>
-        <w:t xml:space="preserve"> </w:t>
-      </w:r>
-      <w:r>
-        <w:t>o envio de mensagens</w:t>
-      </w:r>
-      <w:r>
-        <w:t xml:space="preserve"> é necessário fazer o pedido de todas as</w:t>
-      </w:r>
-      <w:r>
-        <w:t xml:space="preserve"> </w:t>
-      </w:r>
-      <w:r>
-        <w:rPr>
-          <w:i/>
-          <w:iCs/>
-        </w:rPr>
-        <w:t>shares</w:t>
-      </w:r>
-      <w:r>
-        <w:t xml:space="preserve"> do grupo </w:t>
-      </w:r>
-      <w:r>
-        <w:t xml:space="preserve">que se encontram </w:t>
-      </w:r>
-      <w:r>
-        <w:t>nas bases</w:t>
-      </w:r>
-      <w:r>
-        <w:t xml:space="preserve"> de dados</w:t>
-      </w:r>
-      <w:r>
-        <w:t xml:space="preserve">, e </w:t>
-      </w:r>
-      <w:r>
-        <w:t xml:space="preserve">seguidamente é feito o </w:t>
-      </w:r>
-      <w:proofErr w:type="spellStart"/>
-      <w:r>
-        <w:t>preocesso</w:t>
-      </w:r>
-      <w:proofErr w:type="spellEnd"/>
-      <w:r>
-        <w:t xml:space="preserve"> de </w:t>
-      </w:r>
-      <w:r>
-        <w:t>reconstru</w:t>
-      </w:r>
-      <w:r>
-        <w:t>ção</w:t>
-      </w:r>
-      <w:r>
-        <w:t xml:space="preserve"> </w:t>
-      </w:r>
-      <w:r>
-        <w:t>d</w:t>
-      </w:r>
-      <w:r>
-        <w:t>a chave de grupo</w:t>
-      </w:r>
-      <w:r>
-        <w:t xml:space="preserve"> usando o </w:t>
-      </w:r>
-      <w:proofErr w:type="spellStart"/>
-      <w:r>
-        <w:rPr>
-          <w:i/>
-          <w:iCs/>
-        </w:rPr>
-        <w:t>recover_secret</w:t>
-      </w:r>
-      <w:proofErr w:type="spellEnd"/>
-      <w:r>
-        <w:t xml:space="preserve"> da biblioteca </w:t>
-      </w:r>
-      <w:proofErr w:type="spellStart"/>
-      <w:r>
-        <w:rPr>
-          <w:u w:val="single"/>
-        </w:rPr>
-        <w:t>sslib</w:t>
-      </w:r>
-      <w:proofErr w:type="spellEnd"/>
-      <w:r>
-        <w:t xml:space="preserve">. </w:t>
-      </w:r>
-      <w:r>
-        <w:t>Após</w:t>
-      </w:r>
-      <w:r>
-        <w:t xml:space="preserve"> </w:t>
-      </w:r>
-      <w:r>
-        <w:t>esse processo</w:t>
-      </w:r>
-      <w:r>
-        <w:t xml:space="preserve">, </w:t>
-      </w:r>
-      <w:r>
-        <w:t xml:space="preserve">é feita a </w:t>
-      </w:r>
-      <w:r>
-        <w:t>encript</w:t>
-      </w:r>
-      <w:r>
-        <w:t>ação</w:t>
-      </w:r>
-      <w:r>
-        <w:t xml:space="preserve"> com a classe </w:t>
-      </w:r>
-      <w:proofErr w:type="spellStart"/>
-      <w:r>
-        <w:rPr>
-          <w:i/>
-          <w:iCs/>
-        </w:rPr>
-        <w:t>Cipher</w:t>
-      </w:r>
-      <w:proofErr w:type="spellEnd"/>
-      <w:r>
-        <w:t xml:space="preserve">, utilizando o algoritmo AES e um </w:t>
-      </w:r>
-      <w:proofErr w:type="spellStart"/>
-      <w:r>
-        <w:rPr>
-          <w:i/>
-          <w:iCs/>
-        </w:rPr>
-        <w:t>nonce</w:t>
-      </w:r>
-      <w:proofErr w:type="spellEnd"/>
-      <w:r>
-        <w:t xml:space="preserve"> GCM, tal como a </w:t>
-      </w:r>
-      <w:proofErr w:type="spellStart"/>
-      <w:r>
-        <w:t>tag</w:t>
-      </w:r>
-      <w:proofErr w:type="spellEnd"/>
-      <w:r>
-        <w:t xml:space="preserve">. Isto tudo é junto numa variável </w:t>
-      </w:r>
-      <w:proofErr w:type="spellStart"/>
-      <w:r>
-        <w:rPr>
-          <w:i/>
-          <w:iCs/>
-        </w:rPr>
-        <w:t>encrypted_message</w:t>
-      </w:r>
-      <w:proofErr w:type="spellEnd"/>
-      <w:r>
-        <w:t xml:space="preserve">, que é mandada quando se faz o </w:t>
-      </w:r>
-      <w:proofErr w:type="spellStart"/>
-      <w:r>
-        <w:rPr>
-          <w:i/>
-          <w:iCs/>
-        </w:rPr>
-        <w:t>send_message</w:t>
-      </w:r>
-      <w:proofErr w:type="spellEnd"/>
-      <w:r>
-        <w:t xml:space="preserve"> na função de mandar </w:t>
-      </w:r>
-      <w:r>
-        <w:lastRenderedPageBreak/>
-        <w:t xml:space="preserve">mensagens, quando a entidade é um grupo. A desencriptação segue o processo reverso da </w:t>
-      </w:r>
-      <w:r>
-        <w:t>encriptação.</w:t>
-      </w:r>
-      <w:r>
-        <w:t xml:space="preserve"> </w:t>
-      </w:r>
-      <w:r>
-        <w:t>Durante a conexão de grupos,</w:t>
-      </w:r>
-      <w:r>
-        <w:t xml:space="preserve"> verificamos a existência do grupo nas réplicas nas duas bases de dados diferentes, depois verificamos </w:t>
-      </w:r>
-      <w:r>
-        <w:t xml:space="preserve">se há o número mínimo de shares possível para reconstruir a chave do grupo, se for possível então verifica se o utilizador já faz parte da lista dos membros e </w:t>
-      </w:r>
-      <w:r>
-        <w:t>verifica</w:t>
-      </w:r>
-      <w:r>
-        <w:t xml:space="preserve"> se a </w:t>
-      </w:r>
-      <w:proofErr w:type="spellStart"/>
-      <w:r>
-        <w:rPr>
-          <w:i/>
-          <w:iCs/>
-        </w:rPr>
-        <w:t>length</w:t>
-      </w:r>
-      <w:proofErr w:type="spellEnd"/>
-      <w:r>
-        <w:t xml:space="preserve"> da lista dos membros é maior que o número de shares, se for reconstrói o grupo todo. No final cria</w:t>
-      </w:r>
-      <w:r>
-        <w:t>-se</w:t>
-      </w:r>
-      <w:r>
-        <w:t xml:space="preserve"> uma entidade </w:t>
-      </w:r>
-      <w:proofErr w:type="spellStart"/>
-      <w:r>
-        <w:rPr>
-          <w:i/>
-          <w:iCs/>
-        </w:rPr>
-        <w:t>group</w:t>
-      </w:r>
-      <w:proofErr w:type="spellEnd"/>
-      <w:r>
-        <w:t xml:space="preserve"> para futuras comunicações entre membros.</w:t>
       </w:r>
     </w:p>
     <w:p>
@@ -2924,7 +3001,7 @@
       </w:r>
       <w:proofErr w:type="spellEnd"/>
       <w:r>
-        <w:t xml:space="preserve"> e </w:t>
+        <w:t xml:space="preserve">, </w:t>
       </w:r>
       <w:r>
         <w:rPr>
@@ -2934,6 +3011,23 @@
         <w:t>AWS</w:t>
       </w:r>
       <w:r>
+        <w:rPr>
+          <w:b/>
+          <w:bCs/>
+        </w:rPr>
+        <w:t xml:space="preserve"> </w:t>
+      </w:r>
+      <w:r>
+        <w:t xml:space="preserve">e </w:t>
+      </w:r>
+      <w:r>
+        <w:rPr>
+          <w:b/>
+          <w:bCs/>
+        </w:rPr>
+        <w:t>Microsoft</w:t>
+      </w:r>
+      <w:r>
         <w:t>.</w:t>
       </w:r>
       <w:r>
@@ -2948,7 +3042,10 @@
       </w:r>
       <w:proofErr w:type="spellEnd"/>
       <w:r>
-        <w:t xml:space="preserve"> e </w:t>
+        <w:t>,</w:t>
+      </w:r>
+      <w:r>
+        <w:t xml:space="preserve"> </w:t>
       </w:r>
       <w:proofErr w:type="spellStart"/>
       <w:r>
@@ -2968,6 +3065,17 @@
         <w:t xml:space="preserve"> da AWS</w:t>
       </w:r>
       <w:r>
+        <w:t xml:space="preserve"> e em </w:t>
+      </w:r>
+      <w:proofErr w:type="spellStart"/>
+      <w:r>
+        <w:t>databases</w:t>
+      </w:r>
+      <w:proofErr w:type="spellEnd"/>
+      <w:r>
+        <w:t xml:space="preserve"> que servem como réplicas no Cosmos DB</w:t>
+      </w:r>
+      <w:r>
         <w:t xml:space="preserve">. A escolha do </w:t>
       </w:r>
       <w:proofErr w:type="spellStart"/>
@@ -3001,6 +3109,14 @@
         <w:t xml:space="preserve"> s3</w:t>
       </w:r>
       <w:r>
+        <w:t xml:space="preserve"> e Cosmos DB com </w:t>
+      </w:r>
+      <w:proofErr w:type="spellStart"/>
+      <w:r>
+        <w:t>SDKs</w:t>
+      </w:r>
+      <w:proofErr w:type="spellEnd"/>
+      <w:r>
         <w:t>.</w:t>
       </w:r>
       <w:r>
@@ -3021,7 +3137,7 @@
       </w:r>
       <w:proofErr w:type="spellEnd"/>
       <w:r>
-        <w:t xml:space="preserve">, e criados </w:t>
+        <w:t xml:space="preserve">, criados </w:t>
       </w:r>
       <w:proofErr w:type="spellStart"/>
       <w:r>
@@ -3038,6 +3154,36 @@
         <w:t>3</w:t>
       </w:r>
       <w:r>
+        <w:t xml:space="preserve"> e 4 </w:t>
+      </w:r>
+      <w:proofErr w:type="spellStart"/>
+      <w:r>
+        <w:t>databases</w:t>
+      </w:r>
+      <w:proofErr w:type="spellEnd"/>
+      <w:r>
+        <w:t xml:space="preserve"> no Cosmos</w:t>
+      </w:r>
+      <w:r>
+        <w:t xml:space="preserve">, e isto é observado na criação dos utilizadores, atualização dos tópicos, criação de grupos e armazenamento de mensagens seja por </w:t>
+      </w:r>
+      <w:proofErr w:type="spellStart"/>
+      <w:r>
+        <w:t>peer</w:t>
+      </w:r>
+      <w:proofErr w:type="spellEnd"/>
+      <w:r>
+        <w:t xml:space="preserve"> to </w:t>
+      </w:r>
+      <w:proofErr w:type="spellStart"/>
+      <w:r>
+        <w:t>peer</w:t>
+      </w:r>
+      <w:proofErr w:type="spellEnd"/>
+      <w:r>
+        <w:t>, seja por grupo</w:t>
+      </w:r>
+      <w:r>
         <w:t>. Esta estratégia permite que os dados sejam recuperados mesmo em caso de comprometimento de um único ponto de armazenamento.</w:t>
       </w:r>
       <w:r>
@@ -3046,24 +3192,23 @@
       <w:r>
         <w:t xml:space="preserve">Os utilizadores quando entram na aplicação são registados na pasta dos </w:t>
       </w:r>
+      <w:r>
+        <w:rPr>
+          <w:i/>
+          <w:iCs/>
+        </w:rPr>
+        <w:t>users</w:t>
+      </w:r>
+      <w:r>
+        <w:t xml:space="preserve"> nas bases de dados. Para garantir o </w:t>
+      </w:r>
       <w:proofErr w:type="spellStart"/>
       <w:r>
         <w:rPr>
           <w:i/>
           <w:iCs/>
         </w:rPr>
-        <w:t>users</w:t>
-      </w:r>
-      <w:proofErr w:type="spellEnd"/>
-      <w:r>
-        <w:t xml:space="preserve"> nas bases de dados. Para garantir o </w:t>
-      </w:r>
-      <w:proofErr w:type="spellStart"/>
-      <w:r>
-        <w:rPr>
-          <w:i/>
-          <w:iCs/>
-        </w:rPr>
+        <w:lastRenderedPageBreak/>
         <w:t>secret</w:t>
       </w:r>
       <w:proofErr w:type="spellEnd"/>
@@ -3230,7 +3375,6 @@
         <w:rPr>
           <w:lang w:val="pt-PT"/>
         </w:rPr>
-        <w:lastRenderedPageBreak/>
         <w:t xml:space="preserve">2.2.3 </w:t>
       </w:r>
       <w:r>
@@ -3547,7 +3691,11 @@
     </w:p>
     <w:p>
       <w:r>
-        <w:t xml:space="preserve">Sistemas de recomendação tradicionalmente analisam o comportamento dos utilizadores e fornecem sugestões com base nas suas preferências. No entanto, </w:t>
+        <w:t xml:space="preserve">Sistemas de recomendação tradicionalmente analisam o comportamento dos utilizadores e </w:t>
+      </w:r>
+      <w:r>
+        <w:lastRenderedPageBreak/>
+        <w:t xml:space="preserve">fornecem sugestões com base nas suas preferências. No entanto, </w:t>
       </w:r>
       <w:r>
         <w:t xml:space="preserve">para </w:t>
@@ -3620,7 +3768,6 @@
         <w:rPr>
           <w:lang w:val="pt-PT"/>
         </w:rPr>
-        <w:lastRenderedPageBreak/>
         <w:t xml:space="preserve">2.4.2 </w:t>
       </w:r>
       <w:r>
@@ -4533,6 +4680,7 @@
   <w:style w:type="character" w:default="1" w:styleId="Tipodeletrapredefinidodopargrafo">
     <w:name w:val="Default Paragraph Font"/>
     <w:uiPriority w:val="1"/>
+    <w:semiHidden/>
     <w:unhideWhenUsed/>
   </w:style>
   <w:style w:type="table" w:default="1" w:styleId="Tabelanormal">

</xml_diff>

<commit_message>
Escalabilidade ao ir buscar os grupos para os mostrar
</commit_message>
<xml_diff>
--- a/Assets/Relatorio_Projeto_Fase2.docx
+++ b/Assets/Relatorio_Projeto_Fase2.docx
@@ -1613,7 +1613,6 @@
       <w:r>
         <w:t xml:space="preserve">recorrendo a </w:t>
       </w:r>
-      <w:proofErr w:type="spellStart"/>
       <w:r>
         <w:rPr>
           <w:b/>
@@ -1621,29 +1620,8 @@
           <w:i/>
           <w:iCs/>
         </w:rPr>
-        <w:t>machine</w:t>
-      </w:r>
-      <w:proofErr w:type="spellEnd"/>
-      <w:r>
-        <w:rPr>
-          <w:b/>
-          <w:bCs/>
-          <w:i/>
-          <w:iCs/>
-        </w:rPr>
-        <w:t xml:space="preserve"> </w:t>
-      </w:r>
-      <w:proofErr w:type="spellStart"/>
-      <w:r>
-        <w:rPr>
-          <w:b/>
-          <w:bCs/>
-          <w:i/>
-          <w:iCs/>
-        </w:rPr>
-        <w:t>learning</w:t>
-      </w:r>
-      <w:proofErr w:type="spellEnd"/>
+        <w:t>machine learning</w:t>
+      </w:r>
       <w:r>
         <w:t xml:space="preserve"> </w:t>
       </w:r>
@@ -1817,10 +1795,40 @@
           <w:i/>
           <w:iCs/>
         </w:rPr>
-        <w:t>“</w:t>
-      </w:r>
-      <w:proofErr w:type="spellStart"/>
-      <w:proofErr w:type="gramStart"/>
+        <w:t>“getrandbits(256)”</w:t>
+      </w:r>
+      <w:r>
+        <w:t xml:space="preserve"> </w:t>
+      </w:r>
+      <w:r>
+        <w:t xml:space="preserve">para gerar uma </w:t>
+      </w:r>
+      <w:r>
+        <w:rPr>
+          <w:b/>
+          <w:bCs/>
+        </w:rPr>
+        <w:t xml:space="preserve">chave </w:t>
+      </w:r>
+      <w:r>
+        <w:rPr>
+          <w:b/>
+          <w:bCs/>
+        </w:rPr>
+        <w:t>de grupo partilhada</w:t>
+      </w:r>
+      <w:r>
+        <w:t xml:space="preserve"> por todos os membros do grupo</w:t>
+      </w:r>
+      <w:r>
+        <w:t xml:space="preserve"> durante a criação do grupo</w:t>
+      </w:r>
+      <w:r>
+        <w:t>. Implementámos</w:t>
+      </w:r>
+      <w:r>
+        <w:t xml:space="preserve"> </w:t>
+      </w:r>
       <w:r>
         <w:rPr>
           <w:b/>
@@ -1828,9 +1836,8 @@
           <w:i/>
           <w:iCs/>
         </w:rPr>
-        <w:t>getrandbits</w:t>
-      </w:r>
-      <w:proofErr w:type="spellEnd"/>
+        <w:t>Shamir</w:t>
+      </w:r>
       <w:r>
         <w:rPr>
           <w:b/>
@@ -1838,9 +1845,8 @@
           <w:i/>
           <w:iCs/>
         </w:rPr>
-        <w:t>(</w:t>
-      </w:r>
-      <w:proofErr w:type="gramEnd"/>
+        <w:t xml:space="preserve"> </w:t>
+      </w:r>
       <w:r>
         <w:rPr>
           <w:b/>
@@ -1848,39 +1854,7 @@
           <w:i/>
           <w:iCs/>
         </w:rPr>
-        <w:t>256)”</w:t>
-      </w:r>
-      <w:r>
-        <w:t xml:space="preserve"> </w:t>
-      </w:r>
-      <w:r>
-        <w:t xml:space="preserve">para gerar uma </w:t>
-      </w:r>
-      <w:r>
-        <w:rPr>
-          <w:b/>
-          <w:bCs/>
-        </w:rPr>
-        <w:t xml:space="preserve">chave </w:t>
-      </w:r>
-      <w:r>
-        <w:rPr>
-          <w:b/>
-          <w:bCs/>
-        </w:rPr>
-        <w:t>de grupo partilhada</w:t>
-      </w:r>
-      <w:r>
-        <w:t xml:space="preserve"> por todos os membros do grupo</w:t>
-      </w:r>
-      <w:r>
-        <w:t xml:space="preserve"> durante a criação do grupo</w:t>
-      </w:r>
-      <w:r>
-        <w:t>. Implementámos</w:t>
-      </w:r>
-      <w:r>
-        <w:t xml:space="preserve"> </w:t>
+        <w:t>S</w:t>
       </w:r>
       <w:r>
         <w:rPr>
@@ -1889,7 +1863,7 @@
           <w:i/>
           <w:iCs/>
         </w:rPr>
-        <w:t>Shamir</w:t>
+        <w:t xml:space="preserve">ecret </w:t>
       </w:r>
       <w:r>
         <w:rPr>
@@ -1898,9 +1872,8 @@
           <w:i/>
           <w:iCs/>
         </w:rPr>
-        <w:t xml:space="preserve"> </w:t>
-      </w:r>
-      <w:proofErr w:type="spellStart"/>
+        <w:t>S</w:t>
+      </w:r>
       <w:r>
         <w:rPr>
           <w:b/>
@@ -1908,54 +1881,14 @@
           <w:i/>
           <w:iCs/>
         </w:rPr>
-        <w:t>S</w:t>
-      </w:r>
-      <w:r>
-        <w:rPr>
-          <w:b/>
-          <w:bCs/>
-          <w:i/>
-          <w:iCs/>
-        </w:rPr>
-        <w:t>ecret</w:t>
-      </w:r>
-      <w:proofErr w:type="spellEnd"/>
-      <w:r>
-        <w:rPr>
-          <w:b/>
-          <w:bCs/>
-          <w:i/>
-          <w:iCs/>
-        </w:rPr>
-        <w:t xml:space="preserve"> </w:t>
-      </w:r>
-      <w:proofErr w:type="spellStart"/>
-      <w:r>
-        <w:rPr>
-          <w:b/>
-          <w:bCs/>
-          <w:i/>
-          <w:iCs/>
-        </w:rPr>
-        <w:t>S</w:t>
-      </w:r>
-      <w:r>
-        <w:rPr>
-          <w:b/>
-          <w:bCs/>
-          <w:i/>
-          <w:iCs/>
-        </w:rPr>
         <w:t>haring</w:t>
       </w:r>
-      <w:proofErr w:type="spellEnd"/>
       <w:r>
         <w:t xml:space="preserve"> para dividirmos a chave em diferentes shares</w:t>
       </w:r>
       <w:r>
         <w:t xml:space="preserve">, com o mínimo de duas, com o </w:t>
       </w:r>
-      <w:proofErr w:type="spellStart"/>
       <w:r>
         <w:rPr>
           <w:i/>
@@ -1964,19 +1897,12 @@
         </w:rPr>
         <w:t>split_secret</w:t>
       </w:r>
-      <w:proofErr w:type="spellEnd"/>
-      <w:r>
-        <w:t xml:space="preserve"> da biblioteca </w:t>
-      </w:r>
-      <w:proofErr w:type="spellStart"/>
-      <w:r>
-        <w:t>sslib</w:t>
-      </w:r>
-      <w:proofErr w:type="spellEnd"/>
+      <w:r>
+        <w:t xml:space="preserve"> da biblioteca sslib</w:t>
+      </w:r>
       <w:r>
         <w:t xml:space="preserve">. Isto fez com que cada share tivesse uma parte da chave de grupo, e que se precisasse de um </w:t>
       </w:r>
-      <w:proofErr w:type="spellStart"/>
       <w:r>
         <w:rPr>
           <w:b/>
@@ -1986,7 +1912,6 @@
         </w:rPr>
         <w:t>threshold</w:t>
       </w:r>
-      <w:proofErr w:type="spellEnd"/>
       <w:r>
         <w:t xml:space="preserve"> para reconstruir a chave e poder continuar a encriptação e desencriptação de chaves.</w:t>
       </w:r>
@@ -2008,7 +1933,6 @@
       <w:r>
         <w:t xml:space="preserve"> de dados da </w:t>
       </w:r>
-      <w:proofErr w:type="spellStart"/>
       <w:r>
         <w:rPr>
           <w:b/>
@@ -2017,7 +1941,6 @@
         </w:rPr>
         <w:t>Firebase</w:t>
       </w:r>
-      <w:proofErr w:type="spellEnd"/>
       <w:r>
         <w:rPr>
           <w:b/>
@@ -2026,7 +1949,6 @@
         </w:rPr>
         <w:t xml:space="preserve"> </w:t>
       </w:r>
-      <w:proofErr w:type="spellStart"/>
       <w:r>
         <w:rPr>
           <w:b/>
@@ -2035,31 +1957,70 @@
           <w:iCs/>
           <w:u w:val="single"/>
         </w:rPr>
-        <w:t>realtime</w:t>
-      </w:r>
-      <w:proofErr w:type="spellEnd"/>
+        <w:t>realtime database</w:t>
+      </w:r>
       <w:r>
         <w:rPr>
           <w:b/>
           <w:bCs/>
           <w:i/>
           <w:iCs/>
+        </w:rPr>
+        <w:t>,</w:t>
+      </w:r>
+      <w:r>
+        <w:t xml:space="preserve"> </w:t>
+      </w:r>
+      <w:r>
+        <w:rPr>
+          <w:b/>
+          <w:bCs/>
           <w:u w:val="single"/>
         </w:rPr>
-        <w:t xml:space="preserve"> </w:t>
-      </w:r>
-      <w:proofErr w:type="spellStart"/>
+        <w:t>AWS S3</w:t>
+      </w:r>
+      <w:r>
+        <w:rPr>
+          <w:b/>
+          <w:bCs/>
+          <w:u w:val="single"/>
+        </w:rPr>
+        <w:t xml:space="preserve"> </w:t>
+      </w:r>
+      <w:r>
+        <w:t xml:space="preserve">e </w:t>
+      </w:r>
+      <w:r>
+        <w:rPr>
+          <w:b/>
+          <w:bCs/>
+          <w:u w:val="single"/>
+        </w:rPr>
+        <w:t xml:space="preserve">Microsoft Azure </w:t>
+      </w:r>
+      <w:r>
+        <w:rPr>
+          <w:b/>
+          <w:bCs/>
+          <w:u w:val="single"/>
+        </w:rPr>
+        <w:t>Cosmos DB</w:t>
+      </w:r>
+      <w:r>
+        <w:t>, em que os grupos têm os parâmetros: “</w:t>
+      </w:r>
       <w:r>
         <w:rPr>
           <w:b/>
           <w:bCs/>
           <w:i/>
           <w:iCs/>
-          <w:u w:val="single"/>
-        </w:rPr>
-        <w:t>database</w:t>
-      </w:r>
-      <w:proofErr w:type="spellEnd"/>
+        </w:rPr>
+        <w:t>topic</w:t>
+      </w:r>
+      <w:r>
+        <w:t>”, “</w:t>
+      </w:r>
       <w:r>
         <w:rPr>
           <w:b/>
@@ -2067,68 +2028,11 @@
           <w:i/>
           <w:iCs/>
         </w:rPr>
-        <w:t>,</w:t>
-      </w:r>
-      <w:r>
-        <w:t xml:space="preserve"> </w:t>
-      </w:r>
-      <w:r>
-        <w:rPr>
-          <w:b/>
-          <w:bCs/>
-          <w:u w:val="single"/>
-        </w:rPr>
-        <w:t>AWS S3</w:t>
-      </w:r>
-      <w:r>
-        <w:rPr>
-          <w:b/>
-          <w:bCs/>
-          <w:u w:val="single"/>
-        </w:rPr>
-        <w:t xml:space="preserve"> </w:t>
-      </w:r>
-      <w:r>
-        <w:t xml:space="preserve">e </w:t>
-      </w:r>
-      <w:r>
-        <w:rPr>
-          <w:b/>
-          <w:bCs/>
-          <w:u w:val="single"/>
-        </w:rPr>
-        <w:t xml:space="preserve">Microsoft </w:t>
-      </w:r>
-      <w:proofErr w:type="spellStart"/>
-      <w:r>
-        <w:rPr>
-          <w:b/>
-          <w:bCs/>
-          <w:u w:val="single"/>
-        </w:rPr>
-        <w:t>Azure</w:t>
-      </w:r>
-      <w:proofErr w:type="spellEnd"/>
-      <w:r>
-        <w:rPr>
-          <w:b/>
-          <w:bCs/>
-          <w:u w:val="single"/>
-        </w:rPr>
-        <w:t xml:space="preserve"> </w:t>
-      </w:r>
-      <w:r>
-        <w:rPr>
-          <w:b/>
-          <w:bCs/>
-          <w:u w:val="single"/>
-        </w:rPr>
-        <w:t>Cosmos DB</w:t>
-      </w:r>
-      <w:r>
-        <w:t>, em que os grupos têm os parâmetros: “</w:t>
-      </w:r>
-      <w:proofErr w:type="spellStart"/>
+        <w:t>members</w:t>
+      </w:r>
+      <w:r>
+        <w:t>”, “</w:t>
+      </w:r>
       <w:r>
         <w:rPr>
           <w:b/>
@@ -2136,13 +2040,11 @@
           <w:i/>
           <w:iCs/>
         </w:rPr>
-        <w:t>topic</w:t>
-      </w:r>
-      <w:proofErr w:type="spellEnd"/>
+        <w:t>shares</w:t>
+      </w:r>
       <w:r>
         <w:t>”, “</w:t>
       </w:r>
-      <w:proofErr w:type="spellStart"/>
       <w:r>
         <w:rPr>
           <w:b/>
@@ -2150,11 +2052,10 @@
           <w:i/>
           <w:iCs/>
         </w:rPr>
-        <w:t>members</w:t>
-      </w:r>
-      <w:proofErr w:type="spellEnd"/>
-      <w:r>
-        <w:t>”, “</w:t>
+        <w:t>threshold</w:t>
+      </w:r>
+      <w:r>
+        <w:t>” e “</w:t>
       </w:r>
       <w:r>
         <w:rPr>
@@ -2163,36 +2064,8 @@
           <w:i/>
           <w:iCs/>
         </w:rPr>
-        <w:t>shares</w:t>
-      </w:r>
-      <w:r>
-        <w:t>”, “</w:t>
-      </w:r>
-      <w:proofErr w:type="spellStart"/>
-      <w:r>
-        <w:rPr>
-          <w:b/>
-          <w:bCs/>
-          <w:i/>
-          <w:iCs/>
-        </w:rPr>
-        <w:t>threshold</w:t>
-      </w:r>
-      <w:proofErr w:type="spellEnd"/>
-      <w:r>
-        <w:t>” e “</w:t>
-      </w:r>
-      <w:proofErr w:type="spellStart"/>
-      <w:r>
-        <w:rPr>
-          <w:b/>
-          <w:bCs/>
-          <w:i/>
-          <w:iCs/>
-        </w:rPr>
         <w:t>prime_mod</w:t>
       </w:r>
-      <w:proofErr w:type="spellEnd"/>
       <w:r>
         <w:t>”.</w:t>
       </w:r>
@@ -2200,20 +2073,11 @@
         <w:t xml:space="preserve"> </w:t>
       </w:r>
       <w:r>
-        <w:t xml:space="preserve">Para o envio de mensagens, vamos buscar as shares todas do grupo na </w:t>
-      </w:r>
-      <w:proofErr w:type="spellStart"/>
-      <w:r>
-        <w:t>Firebase</w:t>
-      </w:r>
-      <w:proofErr w:type="spellEnd"/>
-      <w:r>
-        <w:t>, e tentamos reconstruir a chave de grupo</w:t>
+        <w:t>Para o envio de mensagens, vamos buscar as shares todas do grupo na Firebase, e tentamos reconstruir a chave de grupo</w:t>
       </w:r>
       <w:r>
         <w:t xml:space="preserve"> usando o </w:t>
       </w:r>
-      <w:proofErr w:type="spellStart"/>
       <w:r>
         <w:rPr>
           <w:i/>
@@ -2222,19 +2086,9 @@
         </w:rPr>
         <w:t>recover_secret</w:t>
       </w:r>
-      <w:proofErr w:type="spellEnd"/>
-      <w:r>
-        <w:t xml:space="preserve"> da biblioteca </w:t>
-      </w:r>
-      <w:proofErr w:type="spellStart"/>
-      <w:r>
-        <w:t>sslib</w:t>
-      </w:r>
-      <w:proofErr w:type="spellEnd"/>
-      <w:r>
-        <w:t xml:space="preserve">. Depois de buscarmos a chave de grupo, encriptamos com a classe </w:t>
-      </w:r>
-      <w:proofErr w:type="spellStart"/>
+      <w:r>
+        <w:t xml:space="preserve"> da biblioteca sslib. Depois de buscarmos a chave de grupo, encriptamos com a classe </w:t>
+      </w:r>
       <w:r>
         <w:rPr>
           <w:i/>
@@ -2242,7 +2096,6 @@
         </w:rPr>
         <w:t>Cipher</w:t>
       </w:r>
-      <w:proofErr w:type="spellEnd"/>
       <w:r>
         <w:t xml:space="preserve">, utilizando o algoritmo </w:t>
       </w:r>
@@ -2256,7 +2109,6 @@
       <w:r>
         <w:t xml:space="preserve"> e um </w:t>
       </w:r>
-      <w:proofErr w:type="spellStart"/>
       <w:r>
         <w:rPr>
           <w:b/>
@@ -2266,7 +2118,6 @@
         </w:rPr>
         <w:t>nonce</w:t>
       </w:r>
-      <w:proofErr w:type="spellEnd"/>
       <w:r>
         <w:rPr>
           <w:b/>
@@ -2277,7 +2128,6 @@
       <w:r>
         <w:t xml:space="preserve">, tal como a </w:t>
       </w:r>
-      <w:proofErr w:type="spellStart"/>
       <w:r>
         <w:rPr>
           <w:i/>
@@ -2285,11 +2135,9 @@
         </w:rPr>
         <w:t>tag</w:t>
       </w:r>
-      <w:proofErr w:type="spellEnd"/>
       <w:r>
         <w:t xml:space="preserve">. Isto tudo é junto numa variável </w:t>
       </w:r>
-      <w:proofErr w:type="spellStart"/>
       <w:r>
         <w:rPr>
           <w:i/>
@@ -2298,11 +2146,9 @@
         </w:rPr>
         <w:t>encrypted_message</w:t>
       </w:r>
-      <w:proofErr w:type="spellEnd"/>
       <w:r>
         <w:t xml:space="preserve">, que é mandada quando se faz o </w:t>
       </w:r>
-      <w:proofErr w:type="spellStart"/>
       <w:r>
         <w:rPr>
           <w:i/>
@@ -2311,7 +2157,6 @@
         </w:rPr>
         <w:t>send_message</w:t>
       </w:r>
-      <w:proofErr w:type="spellEnd"/>
       <w:r>
         <w:t xml:space="preserve"> na função de mandar mensagens, quando a entidade é um grupo. </w:t>
       </w:r>
@@ -2324,7 +2169,6 @@
       <w:r>
         <w:t xml:space="preserve">se há o número mínimo de shares possível para reconstruir a chave do grupo, se for possível então verifica se o utilizador já faz parte da lista dos membros e vê se a </w:t>
       </w:r>
-      <w:proofErr w:type="spellStart"/>
       <w:r>
         <w:rPr>
           <w:i/>
@@ -2332,7 +2176,6 @@
         </w:rPr>
         <w:t>length</w:t>
       </w:r>
-      <w:proofErr w:type="spellEnd"/>
       <w:r>
         <w:t xml:space="preserve"> da lista dos membros é </w:t>
       </w:r>
@@ -2340,7 +2183,6 @@
         <w:lastRenderedPageBreak/>
         <w:t xml:space="preserve">maior que o número de shares, se for reconstrói o grupo todo. No final cria uma entidade </w:t>
       </w:r>
-      <w:proofErr w:type="spellStart"/>
       <w:r>
         <w:rPr>
           <w:i/>
@@ -2348,7 +2190,6 @@
         </w:rPr>
         <w:t>group</w:t>
       </w:r>
-      <w:proofErr w:type="spellEnd"/>
       <w:r>
         <w:t xml:space="preserve"> para futuras comunicações entre membros.</w:t>
       </w:r>
@@ -2421,7 +2262,6 @@
       <w:r>
         <w:t xml:space="preserve">As mensagens são armazenadas de forma persistente na </w:t>
       </w:r>
-      <w:proofErr w:type="spellStart"/>
       <w:r>
         <w:rPr>
           <w:b/>
@@ -2429,7 +2269,6 @@
         </w:rPr>
         <w:t>Firebase</w:t>
       </w:r>
-      <w:proofErr w:type="spellEnd"/>
       <w:r>
         <w:t>,</w:t>
       </w:r>
@@ -2458,27 +2297,10 @@
           <w:b/>
           <w:bCs/>
         </w:rPr>
-        <w:t xml:space="preserve"> </w:t>
-      </w:r>
-      <w:proofErr w:type="spellStart"/>
-      <w:r>
-        <w:rPr>
-          <w:b/>
-          <w:bCs/>
-        </w:rPr>
-        <w:t>Azure</w:t>
-      </w:r>
-      <w:proofErr w:type="spellEnd"/>
-      <w:r>
-        <w:t xml:space="preserve">. A escolha do </w:t>
-      </w:r>
-      <w:proofErr w:type="spellStart"/>
-      <w:r>
-        <w:t>Firebase</w:t>
-      </w:r>
-      <w:proofErr w:type="spellEnd"/>
-      <w:r>
-        <w:t xml:space="preserve"> foi baseada na sua </w:t>
+        <w:t xml:space="preserve"> Azure</w:t>
+      </w:r>
+      <w:r>
+        <w:t xml:space="preserve">. A escolha do Firebase foi baseada na sua </w:t>
       </w:r>
       <w:r>
         <w:rPr>
@@ -2498,13 +2320,8 @@
         <w:t>facilidade</w:t>
       </w:r>
       <w:r>
-        <w:t xml:space="preserve"> de integração com </w:t>
-      </w:r>
-      <w:proofErr w:type="spellStart"/>
-      <w:r>
-        <w:t>Python</w:t>
-      </w:r>
-      <w:proofErr w:type="spellEnd"/>
+        <w:t xml:space="preserve"> de integração com Python</w:t>
+      </w:r>
       <w:r>
         <w:t xml:space="preserve">, tal como </w:t>
       </w:r>
@@ -2591,7 +2408,6 @@
       <w:r>
         <w:t xml:space="preserve">Os utilizadores quando entram na aplicação são registados na pasta dos </w:t>
       </w:r>
-      <w:proofErr w:type="spellStart"/>
       <w:r>
         <w:rPr>
           <w:b/>
@@ -2601,7 +2417,6 @@
         </w:rPr>
         <w:t>users</w:t>
       </w:r>
-      <w:proofErr w:type="spellEnd"/>
       <w:r>
         <w:t xml:space="preserve"> nas bases de dados. Para garantir o</w:t>
       </w:r>
@@ -2620,7 +2435,6 @@
       <w:r>
         <w:t xml:space="preserve"> </w:t>
       </w:r>
-      <w:proofErr w:type="spellStart"/>
       <w:r>
         <w:rPr>
           <w:b/>
@@ -2637,9 +2451,8 @@
           <w:i/>
           <w:iCs/>
         </w:rPr>
-        <w:t>ecret</w:t>
-      </w:r>
-      <w:proofErr w:type="spellEnd"/>
+        <w:t xml:space="preserve">ecret </w:t>
+      </w:r>
       <w:r>
         <w:rPr>
           <w:b/>
@@ -2647,9 +2460,8 @@
           <w:i/>
           <w:iCs/>
         </w:rPr>
-        <w:t xml:space="preserve"> </w:t>
-      </w:r>
-      <w:proofErr w:type="spellStart"/>
+        <w:t>S</w:t>
+      </w:r>
       <w:r>
         <w:rPr>
           <w:b/>
@@ -2657,7 +2469,10 @@
           <w:i/>
           <w:iCs/>
         </w:rPr>
-        <w:t>S</w:t>
+        <w:t>haring</w:t>
+      </w:r>
+      <w:r>
+        <w:t xml:space="preserve"> nesta parte do programa, dividimos a chave pública criada com </w:t>
       </w:r>
       <w:r>
         <w:rPr>
@@ -2666,13 +2481,11 @@
           <w:i/>
           <w:iCs/>
         </w:rPr>
-        <w:t>haring</w:t>
-      </w:r>
-      <w:proofErr w:type="spellEnd"/>
-      <w:r>
-        <w:t xml:space="preserve"> nesta parte do programa, dividimos a chave pública criada com </w:t>
-      </w:r>
-      <w:proofErr w:type="spellStart"/>
+        <w:t>diffie-hellman</w:t>
+      </w:r>
+      <w:r>
+        <w:t xml:space="preserve"> </w:t>
+      </w:r>
       <w:r>
         <w:rPr>
           <w:b/>
@@ -2680,13 +2493,11 @@
           <w:i/>
           <w:iCs/>
         </w:rPr>
-        <w:t>diffie-hellman</w:t>
-      </w:r>
-      <w:proofErr w:type="spellEnd"/>
-      <w:r>
-        <w:t xml:space="preserve"> </w:t>
-      </w:r>
-      <w:proofErr w:type="spellStart"/>
+        <w:t>elyptic</w:t>
+      </w:r>
+      <w:r>
+        <w:t xml:space="preserve"> </w:t>
+      </w:r>
       <w:r>
         <w:rPr>
           <w:b/>
@@ -2694,37 +2505,33 @@
           <w:i/>
           <w:iCs/>
         </w:rPr>
-        <w:t>elyptic</w:t>
-      </w:r>
-      <w:proofErr w:type="spellEnd"/>
-      <w:r>
-        <w:t xml:space="preserve"> </w:t>
-      </w:r>
-      <w:r>
-        <w:rPr>
-          <w:b/>
-          <w:bCs/>
+        <w:t>curve</w:t>
+      </w:r>
+      <w:r>
+        <w:t xml:space="preserve"> em várias shares, espalhando-as pelos </w:t>
+      </w:r>
+      <w:r>
+        <w:rPr>
           <w:i/>
           <w:iCs/>
         </w:rPr>
-        <w:t>curve</w:t>
-      </w:r>
-      <w:r>
-        <w:t xml:space="preserve"> em várias shares, espalhando-as pelos </w:t>
-      </w:r>
-      <w:proofErr w:type="spellStart"/>
-      <w:r>
-        <w:rPr>
+        <w:t>buckets</w:t>
+      </w:r>
+      <w:r>
+        <w:t>/réplicas diferentes, criando o utilizador nas bases de dados com “</w:t>
+      </w:r>
+      <w:r>
+        <w:rPr>
+          <w:b/>
+          <w:bCs/>
           <w:i/>
           <w:iCs/>
         </w:rPr>
-        <w:t>buckets</w:t>
-      </w:r>
-      <w:proofErr w:type="spellEnd"/>
-      <w:r>
-        <w:t>/réplicas diferentes, criando o utilizador nas bases de dados com “</w:t>
-      </w:r>
-      <w:proofErr w:type="spellStart"/>
+        <w:t>topic</w:t>
+      </w:r>
+      <w:r>
+        <w:t>”, “</w:t>
+      </w:r>
       <w:r>
         <w:rPr>
           <w:b/>
@@ -2732,9 +2539,8 @@
           <w:i/>
           <w:iCs/>
         </w:rPr>
-        <w:t>topic</w:t>
-      </w:r>
-      <w:proofErr w:type="spellEnd"/>
+        <w:t>prime</w:t>
+      </w:r>
       <w:r>
         <w:t>”, “</w:t>
       </w:r>
@@ -2745,12 +2551,11 @@
           <w:i/>
           <w:iCs/>
         </w:rPr>
-        <w:t>prime</w:t>
-      </w:r>
-      <w:r>
-        <w:t>”, “</w:t>
-      </w:r>
-      <w:proofErr w:type="spellStart"/>
+        <w:t>threshold</w:t>
+      </w:r>
+      <w:r>
+        <w:t>” e “</w:t>
+      </w:r>
       <w:r>
         <w:rPr>
           <w:b/>
@@ -2758,13 +2563,11 @@
           <w:i/>
           <w:iCs/>
         </w:rPr>
-        <w:t>threshold</w:t>
-      </w:r>
-      <w:proofErr w:type="spellEnd"/>
-      <w:r>
-        <w:t>” e “</w:t>
-      </w:r>
-      <w:proofErr w:type="spellStart"/>
+        <w:t>public_key_share</w:t>
+      </w:r>
+      <w:r>
+        <w:t xml:space="preserve">”. Caso o número de réplicas existentes seja menor que o </w:t>
+      </w:r>
       <w:r>
         <w:rPr>
           <w:b/>
@@ -2772,23 +2575,8 @@
           <w:i/>
           <w:iCs/>
         </w:rPr>
-        <w:t>public_key_share</w:t>
-      </w:r>
-      <w:proofErr w:type="spellEnd"/>
-      <w:r>
-        <w:t xml:space="preserve">”. Caso o número de réplicas existentes seja menor que o </w:t>
-      </w:r>
-      <w:proofErr w:type="spellStart"/>
-      <w:r>
-        <w:rPr>
-          <w:b/>
-          <w:bCs/>
-          <w:i/>
-          <w:iCs/>
-        </w:rPr>
         <w:t>threshold</w:t>
       </w:r>
-      <w:proofErr w:type="spellEnd"/>
       <w:r>
         <w:t xml:space="preserve"> ou o utilizador não exista</w:t>
       </w:r>
@@ -2909,7 +2697,6 @@
       <w:r>
         <w:t xml:space="preserve"> </w:t>
       </w:r>
-      <w:proofErr w:type="spellStart"/>
       <w:r>
         <w:rPr>
           <w:b/>
@@ -2917,11 +2704,9 @@
         </w:rPr>
         <w:t>homomórfica</w:t>
       </w:r>
-      <w:proofErr w:type="spellEnd"/>
       <w:r>
         <w:t xml:space="preserve">, índices encriptados, ou pesquisa baseada em </w:t>
       </w:r>
-      <w:proofErr w:type="spellStart"/>
       <w:r>
         <w:rPr>
           <w:b/>
@@ -2931,7 +2716,6 @@
         </w:rPr>
         <w:t>tokens</w:t>
       </w:r>
-      <w:proofErr w:type="spellEnd"/>
       <w:r>
         <w:t xml:space="preserve"> seguros são utilizadas para realizar buscas sem expor o conteúdo.</w:t>
       </w:r>
@@ -3220,7 +3004,9 @@
       <w:r>
         <w:t xml:space="preserve">com base em </w:t>
       </w:r>
-      <w:proofErr w:type="spellStart"/>
+      <w:r>
+        <w:t xml:space="preserve">modelos pré-treinados de </w:t>
+      </w:r>
       <w:r>
         <w:rPr>
           <w:b/>
@@ -3228,37 +3014,20 @@
           <w:i/>
           <w:iCs/>
         </w:rPr>
-        <w:t>machine</w:t>
-      </w:r>
-      <w:proofErr w:type="spellEnd"/>
-      <w:r>
-        <w:rPr>
-          <w:b/>
-          <w:bCs/>
-          <w:i/>
-          <w:iCs/>
-        </w:rPr>
-        <w:t xml:space="preserve"> </w:t>
-      </w:r>
-      <w:proofErr w:type="spellStart"/>
-      <w:r>
-        <w:rPr>
-          <w:b/>
-          <w:bCs/>
-          <w:i/>
-          <w:iCs/>
-        </w:rPr>
-        <w:t>learning</w:t>
-      </w:r>
-      <w:proofErr w:type="spellEnd"/>
-      <w:r>
-        <w:t xml:space="preserve">. As recomendações são armazenadas no </w:t>
-      </w:r>
-      <w:proofErr w:type="spellStart"/>
-      <w:r>
-        <w:t>Firebase</w:t>
-      </w:r>
-      <w:proofErr w:type="spellEnd"/>
+        <w:t>machine learning</w:t>
+      </w:r>
+      <w:r>
+        <w:t>. As recomendações são armazenadas n</w:t>
+      </w:r>
+      <w:r>
+        <w:t>a</w:t>
+      </w:r>
+      <w:r>
+        <w:t xml:space="preserve"> Firebase</w:t>
+      </w:r>
+      <w:r>
+        <w:t>, Aws S3 e CosmosDB</w:t>
+      </w:r>
       <w:r>
         <w:t>, mas sem associar diretamente o utilizador às suas mensagens. Isso garante que o sistema seja seguro e preserva o anonimato.</w:t>
       </w:r>
@@ -3491,7 +3260,6 @@
       <w:r>
         <w:t xml:space="preserve"> A introdução de grupos e a necessidade de armazenamento em nuvem aumentaram a complexidade da gestão de conexões, exigindo uma gestão otimizada de </w:t>
       </w:r>
-      <w:proofErr w:type="spellStart"/>
       <w:r>
         <w:rPr>
           <w:i/>
@@ -3499,7 +3267,6 @@
         </w:rPr>
         <w:t>threads</w:t>
       </w:r>
-      <w:proofErr w:type="spellEnd"/>
       <w:r>
         <w:t>.</w:t>
       </w:r>

</xml_diff>